<commit_message>
Database tables new 1
This is a new version of database table
</commit_message>
<xml_diff>
--- a/Tables Database.docx
+++ b/Tables Database.docx
@@ -478,6 +478,96 @@
           <w:szCs w:val="24"/>
         </w:rPr>
       </w:pPr>
+      <w:r>
+        <w:rPr>
+          <w:rFonts w:ascii="Arial" w:hAnsi="Arial" w:cs="Arial"/>
+          <w:sz w:val="24"/>
+          <w:szCs w:val="24"/>
+        </w:rPr>
+        <w:t xml:space="preserve">    </w:t>
+      </w:r>
+      <w:r>
+        <w:rPr>
+          <w:rFonts w:ascii="Arial" w:hAnsi="Arial" w:cs="Arial"/>
+          <w:sz w:val="24"/>
+          <w:szCs w:val="24"/>
+        </w:rPr>
+        <w:t xml:space="preserve"> [</w:t>
+      </w:r>
+      <w:proofErr w:type="spellStart"/>
+      <w:r>
+        <w:rPr>
+          <w:rFonts w:ascii="Arial" w:hAnsi="Arial" w:cs="Arial"/>
+          <w:sz w:val="24"/>
+          <w:szCs w:val="24"/>
+        </w:rPr>
+        <w:t>Movie</w:t>
+      </w:r>
+      <w:r>
+        <w:rPr>
+          <w:rFonts w:ascii="Arial" w:hAnsi="Arial" w:cs="Arial"/>
+          <w:sz w:val="24"/>
+          <w:szCs w:val="24"/>
+        </w:rPr>
+        <w:t>Rating</w:t>
+      </w:r>
+      <w:r>
+        <w:rPr>
+          <w:rFonts w:ascii="Arial" w:hAnsi="Arial" w:cs="Arial"/>
+          <w:sz w:val="24"/>
+          <w:szCs w:val="24"/>
+        </w:rPr>
+        <w:t>Id</w:t>
+      </w:r>
+      <w:proofErr w:type="spellEnd"/>
+      <w:r>
+        <w:rPr>
+          <w:rFonts w:ascii="Arial" w:hAnsi="Arial" w:cs="Arial"/>
+          <w:sz w:val="24"/>
+          <w:szCs w:val="24"/>
+        </w:rPr>
+        <w:t>]</w:t>
+      </w:r>
+      <w:r>
+        <w:rPr>
+          <w:rFonts w:ascii="Arial" w:hAnsi="Arial" w:cs="Arial"/>
+          <w:sz w:val="24"/>
+          <w:szCs w:val="24"/>
+        </w:rPr>
+        <w:t xml:space="preserve">              </w:t>
+      </w:r>
+      <w:r>
+        <w:rPr>
+          <w:rFonts w:ascii="Arial" w:hAnsi="Arial" w:cs="Arial"/>
+          <w:sz w:val="24"/>
+          <w:szCs w:val="24"/>
+        </w:rPr>
+        <w:t xml:space="preserve"> INT </w:t>
+      </w:r>
+      <w:r>
+        <w:rPr>
+          <w:rFonts w:ascii="Arial" w:hAnsi="Arial" w:cs="Arial"/>
+          <w:sz w:val="24"/>
+          <w:szCs w:val="24"/>
+        </w:rPr>
+        <w:t xml:space="preserve">                                       </w:t>
+      </w:r>
+      <w:r>
+        <w:rPr>
+          <w:rFonts w:ascii="Arial" w:hAnsi="Arial" w:cs="Arial"/>
+          <w:sz w:val="24"/>
+          <w:szCs w:val="24"/>
+        </w:rPr>
+        <w:t>F</w:t>
+      </w:r>
+      <w:r>
+        <w:rPr>
+          <w:rFonts w:ascii="Arial" w:hAnsi="Arial" w:cs="Arial"/>
+          <w:sz w:val="24"/>
+          <w:szCs w:val="24"/>
+        </w:rPr>
+        <w:t>K</w:t>
+      </w:r>
     </w:p>
     <w:p>
       <w:pPr>
@@ -529,6 +619,8 @@
           <w:szCs w:val="24"/>
         </w:rPr>
       </w:pPr>
+      <w:bookmarkStart w:id="0" w:name="_GoBack"/>
+      <w:bookmarkEnd w:id="0"/>
     </w:p>
     <w:p>
       <w:pPr>
@@ -1990,15 +2082,6 @@
     </w:p>
     <w:p>
       <w:pPr>
-        <w:rPr>
-          <w:rFonts w:ascii="Arial" w:hAnsi="Arial" w:cs="Arial"/>
-          <w:sz w:val="24"/>
-          <w:szCs w:val="24"/>
-        </w:rPr>
-      </w:pPr>
-    </w:p>
-    <w:p>
-      <w:pPr>
         <w:autoSpaceDE w:val="0"/>
         <w:autoSpaceDN w:val="0"/>
         <w:adjustRightInd w:val="0"/>
@@ -2016,6 +2099,177 @@
           <w:sz w:val="24"/>
           <w:szCs w:val="24"/>
         </w:rPr>
+        <w:t>MovieRating</w:t>
+      </w:r>
+      <w:proofErr w:type="spellEnd"/>
+      <w:r>
+        <w:rPr>
+          <w:rFonts w:ascii="Arial" w:hAnsi="Arial" w:cs="Arial"/>
+          <w:sz w:val="24"/>
+          <w:szCs w:val="24"/>
+        </w:rPr>
+        <w:t>:</w:t>
+      </w:r>
+    </w:p>
+    <w:p>
+      <w:pPr>
+        <w:autoSpaceDE w:val="0"/>
+        <w:autoSpaceDN w:val="0"/>
+        <w:adjustRightInd w:val="0"/>
+        <w:spacing w:after="0" w:line="240" w:lineRule="auto"/>
+        <w:rPr>
+          <w:rFonts w:ascii="Arial" w:hAnsi="Arial" w:cs="Arial"/>
+          <w:sz w:val="24"/>
+          <w:szCs w:val="24"/>
+        </w:rPr>
+      </w:pPr>
+    </w:p>
+    <w:p>
+      <w:pPr>
+        <w:autoSpaceDE w:val="0"/>
+        <w:autoSpaceDN w:val="0"/>
+        <w:adjustRightInd w:val="0"/>
+        <w:spacing w:after="0" w:line="240" w:lineRule="auto"/>
+        <w:rPr>
+          <w:rFonts w:ascii="Arial" w:hAnsi="Arial" w:cs="Arial"/>
+          <w:sz w:val="24"/>
+          <w:szCs w:val="24"/>
+        </w:rPr>
+      </w:pPr>
+      <w:r>
+        <w:rPr>
+          <w:rFonts w:ascii="Arial" w:hAnsi="Arial" w:cs="Arial"/>
+          <w:sz w:val="24"/>
+          <w:szCs w:val="24"/>
+        </w:rPr>
+        <w:t xml:space="preserve">    [</w:t>
+      </w:r>
+      <w:proofErr w:type="spellStart"/>
+      <w:r>
+        <w:rPr>
+          <w:rFonts w:ascii="Arial" w:hAnsi="Arial" w:cs="Arial"/>
+          <w:sz w:val="24"/>
+          <w:szCs w:val="24"/>
+        </w:rPr>
+        <w:t>Movie</w:t>
+      </w:r>
+      <w:r>
+        <w:rPr>
+          <w:rFonts w:ascii="Arial" w:hAnsi="Arial" w:cs="Arial"/>
+          <w:sz w:val="24"/>
+          <w:szCs w:val="24"/>
+        </w:rPr>
+        <w:t>Rating</w:t>
+      </w:r>
+      <w:r>
+        <w:rPr>
+          <w:rFonts w:ascii="Arial" w:hAnsi="Arial" w:cs="Arial"/>
+          <w:sz w:val="24"/>
+          <w:szCs w:val="24"/>
+        </w:rPr>
+        <w:t>Id</w:t>
+      </w:r>
+      <w:proofErr w:type="spellEnd"/>
+      <w:r>
+        <w:rPr>
+          <w:rFonts w:ascii="Arial" w:hAnsi="Arial" w:cs="Arial"/>
+          <w:sz w:val="24"/>
+          <w:szCs w:val="24"/>
+        </w:rPr>
+        <w:t>]</w:t>
+      </w:r>
+      <w:r>
+        <w:rPr>
+          <w:rFonts w:ascii="Arial" w:hAnsi="Arial" w:cs="Arial"/>
+          <w:sz w:val="24"/>
+          <w:szCs w:val="24"/>
+        </w:rPr>
+        <w:t xml:space="preserve">              </w:t>
+      </w:r>
+      <w:r>
+        <w:rPr>
+          <w:rFonts w:ascii="Arial" w:hAnsi="Arial" w:cs="Arial"/>
+          <w:sz w:val="24"/>
+          <w:szCs w:val="24"/>
+        </w:rPr>
+        <w:t xml:space="preserve"> INT </w:t>
+      </w:r>
+      <w:r>
+        <w:rPr>
+          <w:rFonts w:ascii="Arial" w:hAnsi="Arial" w:cs="Arial"/>
+          <w:sz w:val="24"/>
+          <w:szCs w:val="24"/>
+        </w:rPr>
+        <w:t xml:space="preserve">                                       PK</w:t>
+      </w:r>
+    </w:p>
+    <w:p>
+      <w:pPr>
+        <w:autoSpaceDE w:val="0"/>
+        <w:autoSpaceDN w:val="0"/>
+        <w:adjustRightInd w:val="0"/>
+        <w:spacing w:after="0" w:line="240" w:lineRule="auto"/>
+        <w:rPr>
+          <w:rFonts w:ascii="Arial" w:hAnsi="Arial" w:cs="Arial"/>
+          <w:sz w:val="24"/>
+          <w:szCs w:val="24"/>
+        </w:rPr>
+      </w:pPr>
+      <w:r>
+        <w:rPr>
+          <w:rFonts w:ascii="Arial" w:hAnsi="Arial" w:cs="Arial"/>
+          <w:sz w:val="24"/>
+          <w:szCs w:val="24"/>
+        </w:rPr>
+        <w:t xml:space="preserve">    </w:t>
+      </w:r>
+    </w:p>
+    <w:p>
+      <w:pPr>
+        <w:rPr>
+          <w:rFonts w:ascii="Arial" w:hAnsi="Arial" w:cs="Arial"/>
+          <w:sz w:val="24"/>
+          <w:szCs w:val="24"/>
+        </w:rPr>
+      </w:pPr>
+    </w:p>
+    <w:p>
+      <w:pPr>
+        <w:rPr>
+          <w:rFonts w:ascii="Arial" w:hAnsi="Arial" w:cs="Arial"/>
+          <w:sz w:val="24"/>
+          <w:szCs w:val="24"/>
+        </w:rPr>
+      </w:pPr>
+    </w:p>
+    <w:p>
+      <w:pPr>
+        <w:rPr>
+          <w:rFonts w:ascii="Arial" w:hAnsi="Arial" w:cs="Arial"/>
+          <w:sz w:val="24"/>
+          <w:szCs w:val="24"/>
+        </w:rPr>
+      </w:pPr>
+    </w:p>
+    <w:p>
+      <w:pPr>
+        <w:autoSpaceDE w:val="0"/>
+        <w:autoSpaceDN w:val="0"/>
+        <w:adjustRightInd w:val="0"/>
+        <w:spacing w:after="0" w:line="240" w:lineRule="auto"/>
+        <w:rPr>
+          <w:rFonts w:ascii="Arial" w:hAnsi="Arial" w:cs="Arial"/>
+          <w:sz w:val="24"/>
+          <w:szCs w:val="24"/>
+        </w:rPr>
+      </w:pPr>
+      <w:proofErr w:type="spellStart"/>
+      <w:r>
+        <w:rPr>
+          <w:rFonts w:ascii="Arial" w:hAnsi="Arial" w:cs="Arial"/>
+          <w:sz w:val="24"/>
+          <w:szCs w:val="24"/>
+        </w:rPr>
         <w:t>MovieActors</w:t>
       </w:r>
       <w:proofErr w:type="spellEnd"/>
@@ -2334,8 +2588,6 @@
         </w:rPr>
         <w:t xml:space="preserve">                 </w:t>
       </w:r>
-      <w:bookmarkStart w:id="0" w:name="_GoBack"/>
-      <w:bookmarkEnd w:id="0"/>
       <w:r>
         <w:rPr>
           <w:rFonts w:ascii="Arial" w:hAnsi="Arial" w:cs="Arial"/>
@@ -2344,6 +2596,33 @@
         </w:rPr>
         <w:t>INT</w:t>
       </w:r>
+    </w:p>
+    <w:p>
+      <w:pPr>
+        <w:rPr>
+          <w:rFonts w:ascii="Arial" w:hAnsi="Arial" w:cs="Arial"/>
+          <w:sz w:val="24"/>
+          <w:szCs w:val="24"/>
+        </w:rPr>
+      </w:pPr>
+    </w:p>
+    <w:p>
+      <w:pPr>
+        <w:rPr>
+          <w:rFonts w:ascii="Arial" w:hAnsi="Arial" w:cs="Arial"/>
+          <w:sz w:val="24"/>
+          <w:szCs w:val="24"/>
+        </w:rPr>
+      </w:pPr>
+    </w:p>
+    <w:p>
+      <w:pPr>
+        <w:rPr>
+          <w:rFonts w:ascii="Arial" w:hAnsi="Arial" w:cs="Arial"/>
+          <w:sz w:val="24"/>
+          <w:szCs w:val="24"/>
+        </w:rPr>
+      </w:pPr>
     </w:p>
     <w:sectPr>
       <w:pgSz w:w="11906" w:h="16838"/>

</xml_diff>